<commit_message>
Update rekonition demo docs with additional section placeholders
</commit_message>
<xml_diff>
--- a/tutorial_docs/Rekognition_mini_demo.docx
+++ b/tutorial_docs/Rekognition_mini_demo.docx
@@ -15,34 +15,7 @@
           <w:sz w:val="72"/>
           <w:szCs w:val="72"/>
         </w:rPr>
-        <w:t xml:space="preserve">Using </w:t>
-      </w:r>
-      <w:r>
-        <w:rPr>
-          <w:b/>
-          <w:bCs/>
-          <w:sz w:val="72"/>
-          <w:szCs w:val="72"/>
-        </w:rPr>
-        <w:t xml:space="preserve">Amazon </w:t>
-      </w:r>
-      <w:proofErr w:type="spellStart"/>
-      <w:r>
-        <w:rPr>
-          <w:b/>
-          <w:bCs/>
-          <w:sz w:val="72"/>
-          <w:szCs w:val="72"/>
-        </w:rPr>
-        <w:t>Rekognition</w:t>
-      </w:r>
-      <w:proofErr w:type="spellEnd"/>
-      <w:r>
-        <w:rPr>
-          <w:sz w:val="72"/>
-          <w:szCs w:val="72"/>
-        </w:rPr>
-        <w:t xml:space="preserve"> in a Java Application</w:t>
+        <w:t>Amazon Rekognition</w:t>
       </w:r>
     </w:p>
     <w:p>
@@ -57,15 +30,7 @@
         <w:t>utilizing</w:t>
       </w:r>
       <w:r>
-        <w:t xml:space="preserve"> Amazon </w:t>
-      </w:r>
-      <w:proofErr w:type="spellStart"/>
-      <w:r>
-        <w:t>Rekognition</w:t>
-      </w:r>
-      <w:proofErr w:type="spellEnd"/>
-      <w:r>
-        <w:t xml:space="preserve"> image and video analysis technology in </w:t>
+        <w:t xml:space="preserve"> Amazon Rekognition image and video analysis technology in </w:t>
       </w:r>
       <w:r>
         <w:t xml:space="preserve">a </w:t>
@@ -89,129 +54,6 @@
     </w:p>
     <w:p>
       <w:pPr>
-        <w:ind w:left="720"/>
-        <w:rPr>
-          <w:i/>
-          <w:iCs/>
-          <w:color w:val="808080" w:themeColor="background1" w:themeShade="80"/>
-        </w:rPr>
-      </w:pPr>
-      <w:r>
-        <w:rPr>
-          <w:i/>
-          <w:iCs/>
-          <w:color w:val="808080" w:themeColor="background1" w:themeShade="80"/>
-        </w:rPr>
-        <w:t xml:space="preserve">Note: This tutorial assumes </w:t>
-      </w:r>
-      <w:r>
-        <w:rPr>
-          <w:i/>
-          <w:iCs/>
-          <w:color w:val="808080" w:themeColor="background1" w:themeShade="80"/>
-        </w:rPr>
-        <w:t>the user has</w:t>
-      </w:r>
-      <w:r>
-        <w:rPr>
-          <w:i/>
-          <w:iCs/>
-          <w:color w:val="808080" w:themeColor="background1" w:themeShade="80"/>
-        </w:rPr>
-        <w:t xml:space="preserve"> already </w:t>
-      </w:r>
-      <w:r>
-        <w:rPr>
-          <w:i/>
-          <w:iCs/>
-          <w:color w:val="808080" w:themeColor="background1" w:themeShade="80"/>
-        </w:rPr>
-        <w:t xml:space="preserve">has </w:t>
-      </w:r>
-      <w:r>
-        <w:rPr>
-          <w:i/>
-          <w:iCs/>
-          <w:color w:val="808080" w:themeColor="background1" w:themeShade="80"/>
-        </w:rPr>
-        <w:t>an Amazon AWS account</w:t>
-      </w:r>
-      <w:r>
-        <w:rPr>
-          <w:i/>
-          <w:iCs/>
-          <w:color w:val="808080" w:themeColor="background1" w:themeShade="80"/>
-        </w:rPr>
-        <w:t xml:space="preserve"> and </w:t>
-      </w:r>
-      <w:r>
-        <w:rPr>
-          <w:i/>
-          <w:iCs/>
-          <w:color w:val="808080" w:themeColor="background1" w:themeShade="80"/>
-        </w:rPr>
-        <w:t>at least one</w:t>
-      </w:r>
-      <w:r>
-        <w:rPr>
-          <w:i/>
-          <w:iCs/>
-          <w:color w:val="808080" w:themeColor="background1" w:themeShade="80"/>
-        </w:rPr>
-        <w:t xml:space="preserve"> IAM User</w:t>
-      </w:r>
-      <w:r>
-        <w:rPr>
-          <w:i/>
-          <w:iCs/>
-          <w:color w:val="808080" w:themeColor="background1" w:themeShade="80"/>
-        </w:rPr>
-        <w:t xml:space="preserve"> created</w:t>
-      </w:r>
-      <w:r>
-        <w:rPr>
-          <w:i/>
-          <w:iCs/>
-          <w:color w:val="808080" w:themeColor="background1" w:themeShade="80"/>
-        </w:rPr>
-        <w:t xml:space="preserve"> for account management. For more information, see </w:t>
-      </w:r>
-      <w:hyperlink r:id="rId8" w:history="1">
-        <w:r>
-          <w:rPr>
-            <w:rStyle w:val="Hyperlink"/>
-            <w:i/>
-            <w:iCs/>
-            <w:color w:val="5B9BD5" w:themeColor="accent1"/>
-          </w:rPr>
-          <w:t xml:space="preserve">this section of the </w:t>
-        </w:r>
-        <w:bookmarkStart w:id="1" w:name="_GoBack"/>
-        <w:bookmarkEnd w:id="1"/>
-        <w:proofErr w:type="spellStart"/>
-        <w:r>
-          <w:rPr>
-            <w:rStyle w:val="Hyperlink"/>
-            <w:i/>
-            <w:iCs/>
-            <w:color w:val="5B9BD5" w:themeColor="accent1"/>
-          </w:rPr>
-          <w:t>Rekognition</w:t>
-        </w:r>
-        <w:proofErr w:type="spellEnd"/>
-        <w:r>
-          <w:rPr>
-            <w:rStyle w:val="Hyperlink"/>
-            <w:i/>
-            <w:iCs/>
-            <w:color w:val="5B9BD5" w:themeColor="accent1"/>
-          </w:rPr>
-          <w:t xml:space="preserve"> “Getting Started” guide.</w:t>
-        </w:r>
-      </w:hyperlink>
-    </w:p>
-    <w:p>
-      <w:pPr>
         <w:pStyle w:val="Heading1"/>
         <w:numPr>
           <w:ilvl w:val="0"/>
@@ -219,13 +61,7 @@
         </w:numPr>
       </w:pPr>
       <w:r>
-        <w:t xml:space="preserve">AWS </w:t>
-      </w:r>
-      <w:r>
-        <w:t>Account Security Credentials</w:t>
-      </w:r>
-      <w:r>
-        <w:t xml:space="preserve"> configuration</w:t>
+        <w:t>What It Is</w:t>
       </w:r>
     </w:p>
     <w:p>
@@ -235,384 +71,14 @@
           <w:ilvl w:val="0"/>
           <w:numId w:val="38"/>
         </w:numPr>
-        <w:rPr>
-          <w:b/>
-          <w:bCs/>
-        </w:rPr>
       </w:pPr>
       <w:r>
         <w:rPr>
           <w:b/>
           <w:bCs/>
         </w:rPr>
-        <w:t>Set up AWS Credentials and Region</w:t>
+        <w:t>S</w:t>
       </w:r>
-      <w:r>
-        <w:rPr>
-          <w:b/>
-          <w:bCs/>
-        </w:rPr>
-        <w:t xml:space="preserve">. (NOTE: Skip </w:t>
-      </w:r>
-      <w:r>
-        <w:rPr>
-          <w:b/>
-          <w:bCs/>
-        </w:rPr>
-        <w:t xml:space="preserve">to step </w:t>
-      </w:r>
-      <w:r>
-        <w:rPr>
-          <w:b/>
-          <w:bCs/>
-          <w:color w:val="2B579A" w:themeColor="accent5"/>
-          <w:sz w:val="28"/>
-          <w:szCs w:val="28"/>
-        </w:rPr>
-        <w:t>2.</w:t>
-      </w:r>
-      <w:r>
-        <w:rPr>
-          <w:b/>
-          <w:bCs/>
-          <w:color w:val="5B9BD5" w:themeColor="accent1"/>
-          <w:sz w:val="28"/>
-          <w:szCs w:val="28"/>
-        </w:rPr>
-        <w:t xml:space="preserve"> </w:t>
-      </w:r>
-      <w:r>
-        <w:rPr>
-          <w:b/>
-          <w:bCs/>
-        </w:rPr>
-        <w:t>if you have already created and stored an access key pair for an IAM User)</w:t>
-      </w:r>
-    </w:p>
-    <w:p>
-      <w:pPr>
-        <w:pStyle w:val="ListNumber"/>
-        <w:numPr>
-          <w:ilvl w:val="0"/>
-          <w:numId w:val="0"/>
-        </w:numPr>
-        <w:ind w:left="792"/>
-        <w:rPr>
-          <w:b/>
-          <w:bCs/>
-        </w:rPr>
-      </w:pPr>
-    </w:p>
-    <w:p>
-      <w:pPr>
-        <w:pStyle w:val="ListNumber"/>
-        <w:numPr>
-          <w:ilvl w:val="0"/>
-          <w:numId w:val="39"/>
-        </w:numPr>
-      </w:pPr>
-      <w:r>
-        <w:t>Log in to the AWS Console, click the User dropdown menu in the upper right corner of the browser and click “My Security Credentials.”</w:t>
-      </w:r>
-    </w:p>
-    <w:p>
-      <w:pPr>
-        <w:pStyle w:val="ListNumber"/>
-        <w:numPr>
-          <w:ilvl w:val="0"/>
-          <w:numId w:val="0"/>
-        </w:numPr>
-        <w:ind w:left="792"/>
-      </w:pPr>
-      <w:r>
-        <w:rPr>
-          <w:noProof/>
-        </w:rPr>
-        <w:drawing>
-          <wp:inline distT="0" distB="0" distL="0" distR="0" wp14:anchorId="6122CB7A" wp14:editId="36D5D6F1">
-            <wp:extent cx="3781425" cy="4233552"/>
-            <wp:effectExtent l="114300" t="114300" r="104775" b="109855"/>
-            <wp:docPr id="7" name="Picture 7"/>
-            <wp:cNvGraphicFramePr>
-              <a:graphicFrameLocks xmlns:a="http://schemas.openxmlformats.org/drawingml/2006/main" noChangeAspect="1"/>
-            </wp:cNvGraphicFramePr>
-            <a:graphic xmlns:a="http://schemas.openxmlformats.org/drawingml/2006/main">
-              <a:graphicData uri="http://schemas.openxmlformats.org/drawingml/2006/picture">
-                <pic:pic xmlns:pic="http://schemas.openxmlformats.org/drawingml/2006/picture">
-                  <pic:nvPicPr>
-                    <pic:cNvPr id="0" name="Picture 1"/>
-                    <pic:cNvPicPr>
-                      <a:picLocks noChangeAspect="1" noChangeArrowheads="1"/>
-                    </pic:cNvPicPr>
-                  </pic:nvPicPr>
-                  <pic:blipFill>
-                    <a:blip r:embed="rId9">
-                      <a:extLst>
-                        <a:ext uri="{28A0092B-C50C-407E-A947-70E740481C1C}">
-                          <a14:useLocalDpi xmlns:a14="http://schemas.microsoft.com/office/drawing/2010/main" val="0"/>
-                        </a:ext>
-                      </a:extLst>
-                    </a:blip>
-                    <a:srcRect/>
-                    <a:stretch>
-                      <a:fillRect/>
-                    </a:stretch>
-                  </pic:blipFill>
-                  <pic:spPr bwMode="auto">
-                    <a:xfrm>
-                      <a:off x="0" y="0"/>
-                      <a:ext cx="3792902" cy="4246401"/>
-                    </a:xfrm>
-                    <a:prstGeom prst="rect">
-                      <a:avLst/>
-                    </a:prstGeom>
-                    <a:noFill/>
-                    <a:ln>
-                      <a:noFill/>
-                    </a:ln>
-                    <a:effectLst>
-                      <a:outerShdw blurRad="63500" sx="102000" sy="102000" algn="ctr" rotWithShape="0">
-                        <a:prstClr val="black">
-                          <a:alpha val="40000"/>
-                        </a:prstClr>
-                      </a:outerShdw>
-                    </a:effectLst>
-                  </pic:spPr>
-                </pic:pic>
-              </a:graphicData>
-            </a:graphic>
-          </wp:inline>
-        </w:drawing>
-      </w:r>
-    </w:p>
-    <w:p>
-      <w:pPr>
-        <w:pStyle w:val="ListNumber"/>
-        <w:numPr>
-          <w:ilvl w:val="0"/>
-          <w:numId w:val="0"/>
-        </w:numPr>
-        <w:ind w:left="792"/>
-      </w:pPr>
-      <w:r>
-        <w:rPr>
-          <w:noProof/>
-        </w:rPr>
-        <mc:AlternateContent>
-          <mc:Choice Requires="wps">
-            <w:drawing>
-              <wp:anchor distT="0" distB="0" distL="114300" distR="114300" simplePos="0" relativeHeight="251659264" behindDoc="0" locked="0" layoutInCell="1" allowOverlap="1" wp14:anchorId="2AAFF4EE" wp14:editId="07C926B9">
-                <wp:simplePos x="0" y="0"/>
-                <wp:positionH relativeFrom="column">
-                  <wp:posOffset>2181225</wp:posOffset>
-                </wp:positionH>
-                <wp:positionV relativeFrom="paragraph">
-                  <wp:posOffset>60325</wp:posOffset>
-                </wp:positionV>
-                <wp:extent cx="419100" cy="590550"/>
-                <wp:effectExtent l="19050" t="0" r="19050" b="38100"/>
-                <wp:wrapNone/>
-                <wp:docPr id="11" name="Arrow: Down 11"/>
-                <wp:cNvGraphicFramePr/>
-                <a:graphic xmlns:a="http://schemas.openxmlformats.org/drawingml/2006/main">
-                  <a:graphicData uri="http://schemas.microsoft.com/office/word/2010/wordprocessingShape">
-                    <wps:wsp>
-                      <wps:cNvSpPr/>
-                      <wps:spPr>
-                        <a:xfrm>
-                          <a:off x="0" y="0"/>
-                          <a:ext cx="419100" cy="590550"/>
-                        </a:xfrm>
-                        <a:prstGeom prst="downArrow">
-                          <a:avLst/>
-                        </a:prstGeom>
-                      </wps:spPr>
-                      <wps:style>
-                        <a:lnRef idx="2">
-                          <a:schemeClr val="accent1">
-                            <a:shade val="50000"/>
-                          </a:schemeClr>
-                        </a:lnRef>
-                        <a:fillRef idx="1">
-                          <a:schemeClr val="accent1"/>
-                        </a:fillRef>
-                        <a:effectRef idx="0">
-                          <a:schemeClr val="accent1"/>
-                        </a:effectRef>
-                        <a:fontRef idx="minor">
-                          <a:schemeClr val="lt1"/>
-                        </a:fontRef>
-                      </wps:style>
-                      <wps:bodyPr rot="0" spcFirstLastPara="0" vertOverflow="overflow" horzOverflow="overflow" vert="horz" wrap="square" lIns="91440" tIns="45720" rIns="91440" bIns="45720" numCol="1" spcCol="0" rtlCol="0" fromWordArt="0" anchor="ctr" anchorCtr="0" forceAA="0" compatLnSpc="1">
-                        <a:prstTxWarp prst="textNoShape">
-                          <a:avLst/>
-                        </a:prstTxWarp>
-                        <a:noAutofit/>
-                      </wps:bodyPr>
-                    </wps:wsp>
-                  </a:graphicData>
-                </a:graphic>
-              </wp:anchor>
-            </w:drawing>
-          </mc:Choice>
-          <mc:Fallback>
-            <w:pict>
-              <v:shapetype w14:anchorId="58680B8A" id="_x0000_t67" coordsize="21600,21600" o:spt="67" adj="16200,5400" path="m0@0l@1@0@1,0@2,0@2@0,21600@0,10800,21600xe">
-                <v:stroke joinstyle="miter"/>
-                <v:formulas>
-                  <v:f eqn="val #0"/>
-                  <v:f eqn="val #1"/>
-                  <v:f eqn="sum height 0 #1"/>
-                  <v:f eqn="sum 10800 0 #1"/>
-                  <v:f eqn="sum width 0 #0"/>
-                  <v:f eqn="prod @4 @3 10800"/>
-                  <v:f eqn="sum width 0 @5"/>
-                </v:formulas>
-                <v:path o:connecttype="custom" o:connectlocs="10800,0;0,@0;10800,21600;21600,@0" o:connectangles="270,180,90,0" textboxrect="@1,0,@2,@6"/>
-                <v:handles>
-                  <v:h position="#1,#0" xrange="0,10800" yrange="0,21600"/>
-                </v:handles>
-              </v:shapetype>
-              <v:shape id="Arrow: Down 11" o:spid="_x0000_s1026" type="#_x0000_t67" style="position:absolute;margin-left:171.75pt;margin-top:4.75pt;width:33pt;height:46.5pt;z-index:251659264;visibility:visible;mso-wrap-style:square;mso-wrap-distance-left:9pt;mso-wrap-distance-top:0;mso-wrap-distance-right:9pt;mso-wrap-distance-bottom:0;mso-position-horizontal:absolute;mso-position-horizontal-relative:text;mso-position-vertical:absolute;mso-position-vertical-relative:text;v-text-anchor:middle" o:gfxdata="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" adj="13935" fillcolor="#5b9bd5 [3204]" strokecolor="#1f4d78 [1604]" strokeweight="1pt"/>
-            </w:pict>
-          </mc:Fallback>
-        </mc:AlternateContent>
-      </w:r>
-    </w:p>
-    <w:p>
-      <w:pPr>
-        <w:pStyle w:val="ListParagraph"/>
-        <w:ind w:left="792"/>
-        <w:rPr>
-          <w:noProof/>
-        </w:rPr>
-      </w:pPr>
-    </w:p>
-    <w:p>
-      <w:pPr>
-        <w:pStyle w:val="ListParagraph"/>
-        <w:ind w:left="792"/>
-        <w:rPr>
-          <w:noProof/>
-        </w:rPr>
-      </w:pPr>
-    </w:p>
-    <w:p>
-      <w:pPr>
-        <w:pStyle w:val="ListParagraph"/>
-        <w:numPr>
-          <w:ilvl w:val="0"/>
-          <w:numId w:val="39"/>
-        </w:numPr>
-        <w:rPr>
-          <w:noProof/>
-        </w:rPr>
-      </w:pPr>
-      <w:r>
-        <w:rPr>
-          <w:noProof/>
-        </w:rPr>
-        <w:t>Create a new access key</w:t>
-      </w:r>
-      <w:r>
-        <w:rPr>
-          <w:noProof/>
-        </w:rPr>
-        <w:t>, download the newly created .csv file containing the key pair and stash it in a secure location.</w:t>
-      </w:r>
-    </w:p>
-    <w:p>
-      <w:pPr>
-        <w:pStyle w:val="ListParagraph"/>
-        <w:ind w:left="792"/>
-      </w:pPr>
-      <w:r>
-        <w:rPr>
-          <w:noProof/>
-        </w:rPr>
-        <w:drawing>
-          <wp:inline distT="0" distB="0" distL="0" distR="0" wp14:anchorId="1F251DB6" wp14:editId="664561FD">
-            <wp:extent cx="8086725" cy="1974949"/>
-            <wp:effectExtent l="152400" t="95250" r="142875" b="101600"/>
-            <wp:docPr id="8" name="Picture 8"/>
-            <wp:cNvGraphicFramePr>
-              <a:graphicFrameLocks xmlns:a="http://schemas.openxmlformats.org/drawingml/2006/main" noChangeAspect="1"/>
-            </wp:cNvGraphicFramePr>
-            <a:graphic xmlns:a="http://schemas.openxmlformats.org/drawingml/2006/main">
-              <a:graphicData uri="http://schemas.openxmlformats.org/drawingml/2006/picture">
-                <pic:pic xmlns:pic="http://schemas.openxmlformats.org/drawingml/2006/picture">
-                  <pic:nvPicPr>
-                    <pic:cNvPr id="0" name="Picture 2"/>
-                    <pic:cNvPicPr>
-                      <a:picLocks noChangeAspect="1" noChangeArrowheads="1"/>
-                    </pic:cNvPicPr>
-                  </pic:nvPicPr>
-                  <pic:blipFill rotWithShape="1">
-                    <a:blip r:embed="rId10">
-                      <a:extLst>
-                        <a:ext uri="{28A0092B-C50C-407E-A947-70E740481C1C}">
-                          <a14:useLocalDpi xmlns:a14="http://schemas.microsoft.com/office/drawing/2010/main" val="0"/>
-                        </a:ext>
-                      </a:extLst>
-                    </a:blip>
-                    <a:srcRect l="1094"/>
-                    <a:stretch/>
-                  </pic:blipFill>
-                  <pic:spPr bwMode="auto">
-                    <a:xfrm>
-                      <a:off x="0" y="0"/>
-                      <a:ext cx="8132747" cy="1986189"/>
-                    </a:xfrm>
-                    <a:prstGeom prst="rect">
-                      <a:avLst/>
-                    </a:prstGeom>
-                    <a:noFill/>
-                    <a:ln>
-                      <a:noFill/>
-                    </a:ln>
-                    <a:effectLst>
-                      <a:outerShdw blurRad="63500" sx="102000" sy="102000" algn="ctr" rotWithShape="0">
-                        <a:prstClr val="black">
-                          <a:alpha val="40000"/>
-                        </a:prstClr>
-                      </a:outerShdw>
-                    </a:effectLst>
-                    <a:extLst>
-                      <a:ext uri="{53640926-AAD7-44D8-BBD7-CCE9431645EC}">
-                        <a14:shadowObscured xmlns:a14="http://schemas.microsoft.com/office/drawing/2010/main"/>
-                      </a:ext>
-                    </a:extLst>
-                  </pic:spPr>
-                </pic:pic>
-              </a:graphicData>
-            </a:graphic>
-          </wp:inline>
-        </w:drawing>
-      </w:r>
-    </w:p>
-    <w:p>
-      <w:pPr>
-        <w:pStyle w:val="ListParagraph"/>
-        <w:ind w:left="792"/>
-      </w:pPr>
-    </w:p>
-    <w:p>
-      <w:pPr>
-        <w:pStyle w:val="ListParagraph"/>
-        <w:numPr>
-          <w:ilvl w:val="0"/>
-          <w:numId w:val="39"/>
-        </w:numPr>
-      </w:pPr>
-      <w:r>
-        <w:t>Download the .csv file containing the key pair and stash in a secure location.</w:t>
-      </w:r>
-    </w:p>
-    <w:p>
-      <w:pPr>
-        <w:pStyle w:val="ListParagraph"/>
-        <w:ind w:left="792"/>
-      </w:pPr>
     </w:p>
     <w:p>
       <w:pPr>
@@ -629,30 +95,7 @@
         </w:numPr>
       </w:pPr>
       <w:r>
-        <w:t xml:space="preserve">In your browser, navigate to </w:t>
-      </w:r>
-      <w:hyperlink r:id="rId11" w:history="1">
-        <w:r>
-          <w:rPr>
-            <w:rStyle w:val="Hyperlink"/>
-          </w:rPr>
-          <w:t>https://docs.aws.amazon.com/rekognition/latest/dg/setup-awscli-sdk.html</w:t>
-        </w:r>
-      </w:hyperlink>
-      <w:r>
-        <w:t xml:space="preserve"> and complete steps 4 through 10 to use the downloaded .csv key pair produce the ‘</w:t>
-      </w:r>
-      <w:r>
-        <w:t>credentials</w:t>
-      </w:r>
-      <w:r>
-        <w:t>’ and ‘</w:t>
-      </w:r>
-      <w:r>
-        <w:t>config</w:t>
-      </w:r>
-      <w:r>
-        <w:t>’ files necessary for completing AWS API calls.</w:t>
+        <w:t>I</w:t>
       </w:r>
     </w:p>
     <w:p>
@@ -664,12 +107,12 @@
         </w:numPr>
       </w:pPr>
       <w:r>
-        <w:t>Download the SDK into Your Project</w:t>
+        <w:t>How It Works</w:t>
       </w:r>
     </w:p>
     <w:p>
       <w:r>
-        <w:t xml:space="preserve">The heavy lifting doesn’t stop with creating a TOC. Word is smart enough to keep track of where things are, so you don’t have to. When things change, just update the TOC. </w:t>
+        <w:t>The</w:t>
       </w:r>
     </w:p>
     <w:p>
@@ -680,7 +123,10 @@
         <w:t>Try It:</w:t>
       </w:r>
       <w:r>
-        <w:t xml:space="preserve"> Update your TOC.</w:t>
+        <w:t xml:space="preserve"> </w:t>
+      </w:r>
+      <w:r>
+        <w:t>U</w:t>
       </w:r>
     </w:p>
     <w:p>
@@ -692,45 +138,42 @@
         </w:numPr>
       </w:pPr>
       <w:r>
-        <w:t xml:space="preserve">Place your cursor after the paragraph </w:t>
+        <w:t>P</w:t>
       </w:r>
+    </w:p>
+    <w:p>
+      <w:pPr>
+        <w:pStyle w:val="ListNumber"/>
+        <w:numPr>
+          <w:ilvl w:val="0"/>
+          <w:numId w:val="38"/>
+        </w:numPr>
+      </w:pPr>
+    </w:p>
+    <w:p>
+      <w:pPr>
+        <w:pStyle w:val="Heading1"/>
+        <w:numPr>
+          <w:ilvl w:val="0"/>
+          <w:numId w:val="34"/>
+        </w:numPr>
+      </w:pPr>
       <w:r>
-        <w:t>that ends with, “</w:t>
+        <w:t>What It Can Detect</w:t>
       </w:r>
+    </w:p>
+    <w:p>
       <w:r>
-        <w:t>When things change, just update the TOC</w:t>
-      </w:r>
-      <w:r>
-        <w:t>” (above),</w:t>
-      </w:r>
-      <w:r>
-        <w:t xml:space="preserve"> and then hit </w:t>
-      </w:r>
-      <w:proofErr w:type="spellStart"/>
-      <w:r>
-        <w:t>Ctrl+Enter</w:t>
-      </w:r>
-      <w:proofErr w:type="spellEnd"/>
-      <w:r>
-        <w:t xml:space="preserve"> to </w:t>
-      </w:r>
-      <w:r>
-        <w:t>push</w:t>
+        <w:rPr>
+          <w:rStyle w:val="Emphasis"/>
+        </w:rPr>
+        <w:t>Try It:</w:t>
       </w:r>
       <w:r>
         <w:t xml:space="preserve"> </w:t>
       </w:r>
       <w:r>
-        <w:t>this section</w:t>
-      </w:r>
-      <w:r>
-        <w:t xml:space="preserve"> </w:t>
-      </w:r>
-      <w:r>
-        <w:t>onto page 3</w:t>
-      </w:r>
-      <w:r>
-        <w:t xml:space="preserve">. </w:t>
+        <w:t>L</w:t>
       </w:r>
     </w:p>
     <w:p>
@@ -742,134 +185,128 @@
         </w:numPr>
       </w:pPr>
       <w:r>
-        <w:t xml:space="preserve">Go to your TOC and click anywhere in it. Then </w:t>
+        <w:t xml:space="preserve">Go </w:t>
+      </w:r>
+    </w:p>
+    <w:p>
+      <w:pPr>
+        <w:pStyle w:val="Heading1"/>
+        <w:numPr>
+          <w:ilvl w:val="0"/>
+          <w:numId w:val="34"/>
+        </w:numPr>
+      </w:pPr>
+      <w:r>
+        <w:t>Use Cases</w:t>
+      </w:r>
+    </w:p>
+    <w:p>
+      <w:r>
+        <w:t xml:space="preserve">The </w:t>
+      </w:r>
+    </w:p>
+    <w:p/>
+    <w:p/>
+    <w:p>
+      <w:pPr>
+        <w:pStyle w:val="Heading1"/>
+        <w:numPr>
+          <w:ilvl w:val="0"/>
+          <w:numId w:val="34"/>
+        </w:numPr>
+      </w:pPr>
+      <w:r>
+        <w:softHyphen/>
       </w:r>
       <w:r>
-        <w:t xml:space="preserve">click </w:t>
+        <w:t>Example</w:t>
       </w:r>
       <w:r>
-        <w:rPr>
-          <w:rStyle w:val="Strong"/>
-        </w:rPr>
-        <w:t xml:space="preserve">Update </w:t>
-      </w:r>
-      <w:proofErr w:type="gramStart"/>
-      <w:r>
-        <w:rPr>
-          <w:rStyle w:val="Strong"/>
-        </w:rPr>
-        <w:t>Table</w:t>
-      </w:r>
-      <w:r>
-        <w:t>, and</w:t>
-      </w:r>
-      <w:proofErr w:type="gramEnd"/>
-      <w:r>
-        <w:t xml:space="preserve"> click </w:t>
-      </w:r>
-      <w:r>
-        <w:rPr>
-          <w:rStyle w:val="Strong"/>
-        </w:rPr>
-        <w:t>OK</w:t>
-      </w:r>
-      <w:r>
-        <w:t xml:space="preserve"> (</w:t>
-      </w:r>
-      <w:r>
-        <w:rPr>
-          <w:rStyle w:val="Strong"/>
-        </w:rPr>
-        <w:t>Update page numbers only</w:t>
-      </w:r>
-      <w:r>
-        <w:t xml:space="preserve"> </w:t>
-      </w:r>
-      <w:r>
-        <w:t xml:space="preserve">is </w:t>
-      </w:r>
-      <w:r>
-        <w:t>selected by default).</w:t>
+        <w:t xml:space="preserve"> Use Case: Label Detection for Restricting User Upload Content</w:t>
       </w:r>
     </w:p>
     <w:p>
       <w:pPr>
         <w:pStyle w:val="ListParagraph"/>
+        <w:rPr>
+          <w:rStyle w:val="Hyperlink"/>
+          <w:i/>
+          <w:iCs/>
+          <w:color w:val="5B9BD5" w:themeColor="accent1"/>
+        </w:rPr>
       </w:pPr>
       <w:r>
         <w:rPr>
-          <w:noProof/>
+          <w:i/>
+          <w:iCs/>
+          <w:color w:val="808080" w:themeColor="background1" w:themeShade="80"/>
         </w:rPr>
-        <w:drawing>
-          <wp:inline distT="0" distB="0" distL="0" distR="0" wp14:anchorId="28EB7294" wp14:editId="6B9767DD">
-            <wp:extent cx="2852006" cy="1719470"/>
-            <wp:effectExtent l="0" t="0" r="5715" b="0"/>
-            <wp:docPr id="1" name="Picture 1" descr="A screenshot that shows clicking OK in the Update Table of Contents dialog box."/>
-            <wp:cNvGraphicFramePr>
-              <a:graphicFrameLocks xmlns:a="http://schemas.openxmlformats.org/drawingml/2006/main" noChangeAspect="1"/>
-            </wp:cNvGraphicFramePr>
-            <a:graphic xmlns:a="http://schemas.openxmlformats.org/drawingml/2006/main">
-              <a:graphicData uri="http://schemas.openxmlformats.org/drawingml/2006/picture">
-                <pic:pic xmlns:pic="http://schemas.openxmlformats.org/drawingml/2006/picture">
-                  <pic:nvPicPr>
-                    <pic:cNvPr id="1" name=""/>
-                    <pic:cNvPicPr/>
-                  </pic:nvPicPr>
-                  <pic:blipFill>
-                    <a:blip r:embed="rId12"/>
-                    <a:stretch>
-                      <a:fillRect/>
-                    </a:stretch>
-                  </pic:blipFill>
-                  <pic:spPr>
-                    <a:xfrm>
-                      <a:off x="0" y="0"/>
-                      <a:ext cx="2897280" cy="1746765"/>
-                    </a:xfrm>
-                    <a:prstGeom prst="rect">
-                      <a:avLst/>
-                    </a:prstGeom>
-                  </pic:spPr>
-                </pic:pic>
-              </a:graphicData>
-            </a:graphic>
-          </wp:inline>
-        </w:drawing>
+        <w:t>Pre-requisite:</w:t>
       </w:r>
+      <w:r>
+        <w:rPr>
+          <w:i/>
+          <w:iCs/>
+          <w:color w:val="808080" w:themeColor="background1" w:themeShade="80"/>
+        </w:rPr>
+        <w:t xml:space="preserve"> </w:t>
+      </w:r>
+      <w:r>
+        <w:rPr>
+          <w:i/>
+          <w:iCs/>
+          <w:color w:val="808080" w:themeColor="background1" w:themeShade="80"/>
+        </w:rPr>
+        <w:t>user already</w:t>
+      </w:r>
+      <w:r>
+        <w:rPr>
+          <w:i/>
+          <w:iCs/>
+          <w:color w:val="808080" w:themeColor="background1" w:themeShade="80"/>
+        </w:rPr>
+        <w:t xml:space="preserve"> has an Amazon AWS account and at least one IAM User created for account management. For more information, see </w:t>
+      </w:r>
+      <w:hyperlink r:id="rId8" w:history="1">
+        <w:r>
+          <w:rPr>
+            <w:rStyle w:val="Hyperlink"/>
+            <w:i/>
+            <w:iCs/>
+            <w:color w:val="5B9BD5" w:themeColor="accent1"/>
+          </w:rPr>
+          <w:t>this section of the Rekognition “Getting Started” guide.</w:t>
+        </w:r>
+      </w:hyperlink>
+    </w:p>
+    <w:p>
+      <w:pPr>
+        <w:pStyle w:val="ListParagraph"/>
+        <w:rPr>
+          <w:i/>
+          <w:iCs/>
+          <w:color w:val="808080" w:themeColor="background1" w:themeShade="80"/>
+        </w:rPr>
+      </w:pPr>
+      <w:r>
+        <w:rPr>
+          <w:i/>
+          <w:iCs/>
+          <w:color w:val="808080" w:themeColor="background1" w:themeShade="80"/>
+        </w:rPr>
+        <w:t>Note: This example is in Java</w:t>
+      </w:r>
+      <w:bookmarkStart w:id="1" w:name="_GoBack"/>
+      <w:bookmarkEnd w:id="1"/>
+    </w:p>
+    <w:p>
+      <w:pPr>
+        <w:ind w:left="720"/>
+      </w:pPr>
     </w:p>
     <w:p>
       <w:r>
-        <w:t xml:space="preserve">Word </w:t>
-      </w:r>
-      <w:r>
-        <w:t xml:space="preserve">updated the entry for </w:t>
-      </w:r>
-      <w:r>
-        <w:rPr>
-          <w:rStyle w:val="QuoteemphasisChar"/>
-        </w:rPr>
-        <w:t>Update when things change</w:t>
-      </w:r>
-      <w:r>
-        <w:t xml:space="preserve"> from </w:t>
-      </w:r>
-      <w:r>
-        <w:rPr>
-          <w:rStyle w:val="QuoteemphasisChar"/>
-        </w:rPr>
-        <w:t>page 2</w:t>
-      </w:r>
-      <w:r>
-        <w:t xml:space="preserve"> to </w:t>
-      </w:r>
-      <w:r>
-        <w:rPr>
-          <w:rStyle w:val="QuoteemphasisChar"/>
-        </w:rPr>
-        <w:t>page 3</w:t>
-      </w:r>
-      <w:r>
-        <w:t xml:space="preserve">. </w:t>
+        <w:t>Placeholder</w:t>
       </w:r>
     </w:p>
     <w:p/>
@@ -881,184 +318,47 @@
           <w:numId w:val="34"/>
         </w:numPr>
       </w:pPr>
-    </w:p>
-    <w:p>
       <w:r>
-        <w:t xml:space="preserve">The heavy lifting doesn’t stop with creating a TOC. Word is smart enough to keep track of where things are, so you don’t have to. When things change, just update the TOC. </w:t>
-      </w:r>
-    </w:p>
-    <w:p>
-      <w:r>
-        <w:rPr>
-          <w:rStyle w:val="Emphasis"/>
-        </w:rPr>
-        <w:t>Try It:</w:t>
-      </w:r>
-      <w:r>
-        <w:t xml:space="preserve"> Update your TOC.</w:t>
+        <w:t>Controversy and Potential Issues</w:t>
       </w:r>
     </w:p>
     <w:p>
       <w:pPr>
-        <w:pStyle w:val="ListNumber"/>
-        <w:numPr>
-          <w:ilvl w:val="0"/>
-          <w:numId w:val="38"/>
-        </w:numPr>
+        <w:tabs>
+          <w:tab w:val="left" w:pos="3390"/>
+        </w:tabs>
       </w:pPr>
       <w:r>
-        <w:t>Place your cursor after the paragraph that ends with, “</w:t>
-      </w:r>
-      <w:r>
-        <w:t>When things change, just update the TOC</w:t>
-      </w:r>
-      <w:r>
-        <w:t xml:space="preserve">” (above), and then hit </w:t>
-      </w:r>
-      <w:proofErr w:type="spellStart"/>
-      <w:r>
-        <w:t>Ctrl+Enter</w:t>
-      </w:r>
-      <w:proofErr w:type="spellEnd"/>
-      <w:r>
-        <w:t xml:space="preserve"> to push this section onto page 3. </w:t>
+        <w:t>CIA, Law enforcement</w:t>
       </w:r>
     </w:p>
     <w:p>
       <w:pPr>
-        <w:pStyle w:val="ListNumber"/>
-        <w:numPr>
-          <w:ilvl w:val="0"/>
-          <w:numId w:val="38"/>
-        </w:numPr>
+        <w:tabs>
+          <w:tab w:val="left" w:pos="3390"/>
+        </w:tabs>
       </w:pPr>
       <w:r>
-        <w:t xml:space="preserve">Go to your TOC and click anywhere in it. Then click </w:t>
-      </w:r>
-      <w:r>
-        <w:rPr>
-          <w:rStyle w:val="Strong"/>
-        </w:rPr>
-        <w:t xml:space="preserve">Update </w:t>
-      </w:r>
-      <w:proofErr w:type="gramStart"/>
-      <w:r>
-        <w:rPr>
-          <w:rStyle w:val="Strong"/>
-        </w:rPr>
-        <w:t>Table</w:t>
-      </w:r>
-      <w:r>
-        <w:t>, and</w:t>
-      </w:r>
-      <w:proofErr w:type="gramEnd"/>
-      <w:r>
-        <w:t xml:space="preserve"> click </w:t>
-      </w:r>
-      <w:r>
-        <w:rPr>
-          <w:rStyle w:val="Strong"/>
-        </w:rPr>
-        <w:t>OK</w:t>
-      </w:r>
-      <w:r>
-        <w:t xml:space="preserve"> (</w:t>
-      </w:r>
-      <w:r>
-        <w:rPr>
-          <w:rStyle w:val="Strong"/>
-        </w:rPr>
-        <w:t>Update page numbers only</w:t>
-      </w:r>
-      <w:r>
-        <w:t xml:space="preserve"> is selected by default).</w:t>
+        <w:t>Error and racial bias in face detection</w:t>
       </w:r>
     </w:p>
     <w:p>
       <w:pPr>
-        <w:pStyle w:val="ListParagraph"/>
+        <w:tabs>
+          <w:tab w:val="left" w:pos="3390"/>
+        </w:tabs>
       </w:pPr>
       <w:r>
-        <w:rPr>
-          <w:noProof/>
-        </w:rPr>
-        <w:drawing>
-          <wp:inline distT="0" distB="0" distL="0" distR="0" wp14:anchorId="167171E1" wp14:editId="192A8FE5">
-            <wp:extent cx="2852006" cy="1719470"/>
-            <wp:effectExtent l="0" t="0" r="5715" b="0"/>
-            <wp:docPr id="6" name="Picture 6" descr="A screenshot that shows clicking OK in the Update Table of Contents dialog box."/>
-            <wp:cNvGraphicFramePr>
-              <a:graphicFrameLocks xmlns:a="http://schemas.openxmlformats.org/drawingml/2006/main" noChangeAspect="1"/>
-            </wp:cNvGraphicFramePr>
-            <a:graphic xmlns:a="http://schemas.openxmlformats.org/drawingml/2006/main">
-              <a:graphicData uri="http://schemas.openxmlformats.org/drawingml/2006/picture">
-                <pic:pic xmlns:pic="http://schemas.openxmlformats.org/drawingml/2006/picture">
-                  <pic:nvPicPr>
-                    <pic:cNvPr id="1" name=""/>
-                    <pic:cNvPicPr/>
-                  </pic:nvPicPr>
-                  <pic:blipFill>
-                    <a:blip r:embed="rId12"/>
-                    <a:stretch>
-                      <a:fillRect/>
-                    </a:stretch>
-                  </pic:blipFill>
-                  <pic:spPr>
-                    <a:xfrm>
-                      <a:off x="0" y="0"/>
-                      <a:ext cx="2897280" cy="1746765"/>
-                    </a:xfrm>
-                    <a:prstGeom prst="rect">
-                      <a:avLst/>
-                    </a:prstGeom>
-                  </pic:spPr>
-                </pic:pic>
-              </a:graphicData>
-            </a:graphic>
-          </wp:inline>
-        </w:drawing>
+        <w:t>Kind of unsettling?</w:t>
       </w:r>
     </w:p>
-    <w:p>
-      <w:r>
-        <w:t xml:space="preserve">Word updated the entry for </w:t>
-      </w:r>
-      <w:r>
-        <w:rPr>
-          <w:rStyle w:val="QuoteemphasisChar"/>
-        </w:rPr>
-        <w:t>Update when things change</w:t>
-      </w:r>
-      <w:r>
-        <w:t xml:space="preserve"> from </w:t>
-      </w:r>
-      <w:r>
-        <w:rPr>
-          <w:rStyle w:val="QuoteemphasisChar"/>
-        </w:rPr>
-        <w:t>page 2</w:t>
-      </w:r>
-      <w:r>
-        <w:t xml:space="preserve"> to </w:t>
-      </w:r>
-      <w:r>
-        <w:rPr>
-          <w:rStyle w:val="QuoteemphasisChar"/>
-        </w:rPr>
-        <w:t>page 3</w:t>
-      </w:r>
-      <w:r>
-        <w:t xml:space="preserve">. </w:t>
-      </w:r>
-    </w:p>
-    <w:p/>
     <w:p/>
     <w:p>
       <w:pPr>
         <w:pStyle w:val="Heading1"/>
       </w:pPr>
       <w:r>
-        <w:t>FINALLY</w:t>
+        <w:t>Glossary</w:t>
       </w:r>
     </w:p>
     <w:p>
@@ -1067,18 +367,9 @@
           <w:rStyle w:val="Strong"/>
         </w:rPr>
       </w:pPr>
-      <w:r>
-        <w:t xml:space="preserve">Extra </w:t>
-      </w:r>
-      <w:r>
-        <w:rPr>
-          <w:rStyle w:val="Strong"/>
-        </w:rPr>
-        <w:t>Details.</w:t>
-      </w:r>
     </w:p>
     <w:sectPr>
-      <w:footerReference w:type="default" r:id="rId13"/>
+      <w:footerReference w:type="default" r:id="rId9"/>
       <w:pgSz w:w="12240" w:h="15840"/>
       <w:pgMar w:top="1440" w:right="1440" w:bottom="1440" w:left="1440" w:header="288" w:footer="720" w:gutter="0"/>
       <w:pgNumType w:start="1"/>
@@ -28687,7 +27978,7 @@
 </file>
 
 <file path=customXml/itemProps1.xml><?xml version="1.0" encoding="utf-8"?>
-<ds:datastoreItem xmlns:ds="http://schemas.openxmlformats.org/officeDocument/2006/customXml" ds:itemID="{981A925A-50F8-4738-94BE-7097B41437A7}">
+<ds:datastoreItem xmlns:ds="http://schemas.openxmlformats.org/officeDocument/2006/customXml" ds:itemID="{44EC25FA-D9C3-4F5F-9F76-509DAF79F1DF}">
   <ds:schemaRefs>
     <ds:schemaRef ds:uri="http://schemas.openxmlformats.org/officeDocument/2006/bibliography"/>
   </ds:schemaRefs>

</xml_diff>

<commit_message>
Finish completed presentation doc
</commit_message>
<xml_diff>
--- a/tutorial_docs/Rekognition_mini_demo.docx
+++ b/tutorial_docs/Rekognition_mini_demo.docx
@@ -520,7 +520,14 @@
           <w:sz w:val="20"/>
           <w:szCs w:val="20"/>
         </w:rPr>
-        <w:t>Includes</w:t>
+        <w:t>Includ</w:t>
+      </w:r>
+      <w:r>
+        <w:rPr>
+          <w:sz w:val="20"/>
+          <w:szCs w:val="20"/>
+        </w:rPr>
+        <w:t>ing</w:t>
       </w:r>
       <w:r>
         <w:rPr>
@@ -1433,19 +1440,26 @@
           <w:noProof/>
           <w:u w:val="single"/>
         </w:rPr>
-        <w:t>Objects</w:t>
+        <w:t>Object</w:t>
+      </w:r>
+      <w:r>
+        <w:rPr>
+          <w:noProof/>
+          <w:u w:val="single"/>
+        </w:rPr>
+        <w:t xml:space="preserve"> </w:t>
       </w:r>
       <w:r>
         <w:rPr>
           <w:u w:val="single"/>
         </w:rPr>
-        <w:t xml:space="preserve"> (</w:t>
+        <w:t>label</w:t>
       </w:r>
       <w:r>
         <w:rPr>
           <w:u w:val="single"/>
         </w:rPr>
-        <w:t>labels</w:t>
+        <w:t>ling (including custom labels</w:t>
       </w:r>
       <w:r>
         <w:rPr>
@@ -1453,8 +1467,6 @@
         </w:rPr>
         <w:t>)</w:t>
       </w:r>
-      <w:bookmarkStart w:id="1" w:name="_GoBack"/>
-      <w:bookmarkEnd w:id="1"/>
     </w:p>
     <w:p>
       <w:pPr>
@@ -1659,7 +1671,13 @@
                               </w:rPr>
                             </w:pPr>
                             <w:r>
-                              <w:t>Figure e. - Analysis of customer browsing paths</w:t>
+                              <w:t xml:space="preserve">Figure </w:t>
+                            </w:r>
+                            <w:r>
+                              <w:t>d</w:t>
+                            </w:r>
+                            <w:r>
+                              <w:t>. - Analysis of customer browsing paths</w:t>
                             </w:r>
                           </w:p>
                         </w:txbxContent>
@@ -1690,7 +1708,13 @@
                         </w:rPr>
                       </w:pPr>
                       <w:r>
-                        <w:t>Figure e. - Analysis of customer browsing paths</w:t>
+                        <w:t xml:space="preserve">Figure </w:t>
+                      </w:r>
+                      <w:r>
+                        <w:t>d</w:t>
+                      </w:r>
+                      <w:r>
+                        <w:t>. - Analysis of customer browsing paths</w:t>
                       </w:r>
                     </w:p>
                   </w:txbxContent>
@@ -1944,16 +1968,16 @@
         </w:numPr>
       </w:pPr>
       <w:r>
-        <w:t>Integratio</w:t>
-      </w:r>
-      <w:r>
-        <w:t>n</w:t>
+        <w:t>Usage</w:t>
       </w:r>
       <w:r>
         <w:t xml:space="preserve"> </w:t>
       </w:r>
       <w:r>
-        <w:t xml:space="preserve">Options and </w:t>
+        <w:t>Methods</w:t>
+      </w:r>
+      <w:r>
+        <w:t xml:space="preserve"> and </w:t>
       </w:r>
       <w:r>
         <w:t xml:space="preserve">Sample </w:t>
@@ -1985,6 +2009,495 @@
     <w:p>
       <w:pPr>
         <w:pStyle w:val="ListParagraph"/>
+        <w:numPr>
+          <w:ilvl w:val="0"/>
+          <w:numId w:val="40"/>
+        </w:numPr>
+        <w:rPr>
+          <w:rStyle w:val="Emphasis"/>
+          <w:i/>
+          <w:color w:val="808080" w:themeColor="background1" w:themeShade="80"/>
+        </w:rPr>
+      </w:pPr>
+      <w:r>
+        <w:rPr>
+          <w:rStyle w:val="Emphasis"/>
+          <w:color w:val="auto"/>
+        </w:rPr>
+        <w:t>Usage</w:t>
+      </w:r>
+      <w:r>
+        <w:rPr>
+          <w:rStyle w:val="Emphasis"/>
+          <w:color w:val="auto"/>
+        </w:rPr>
+        <w:t xml:space="preserve"> Methods</w:t>
+      </w:r>
+      <w:r>
+        <w:rPr>
+          <w:rStyle w:val="Emphasis"/>
+          <w:color w:val="auto"/>
+        </w:rPr>
+        <w:t>:</w:t>
+      </w:r>
+      <w:r>
+        <w:rPr>
+          <w:rStyle w:val="Emphasis"/>
+          <w:color w:val="auto"/>
+        </w:rPr>
+        <w:t xml:space="preserve"> </w:t>
+      </w:r>
+    </w:p>
+    <w:p>
+      <w:pPr>
+        <w:pStyle w:val="ListParagraph"/>
+        <w:ind w:left="1080"/>
+        <w:rPr>
+          <w:rStyle w:val="Emphasis"/>
+          <w:i/>
+          <w:color w:val="808080" w:themeColor="background1" w:themeShade="80"/>
+        </w:rPr>
+      </w:pPr>
+    </w:p>
+    <w:p>
+      <w:pPr>
+        <w:pStyle w:val="ListParagraph"/>
+        <w:ind w:left="1080" w:firstLine="360"/>
+        <w:rPr>
+          <w:rStyle w:val="Hyperlink"/>
+          <w:i/>
+          <w:iCs/>
+          <w:color w:val="5B9BD5" w:themeColor="accent1"/>
+        </w:rPr>
+      </w:pPr>
+      <w:r>
+        <w:rPr>
+          <w:b/>
+          <w:bCs/>
+          <w:i/>
+          <w:iCs/>
+          <w:color w:val="808080" w:themeColor="background1" w:themeShade="80"/>
+        </w:rPr>
+        <w:t>Note</w:t>
+      </w:r>
+      <w:r>
+        <w:rPr>
+          <w:i/>
+          <w:iCs/>
+          <w:color w:val="808080" w:themeColor="background1" w:themeShade="80"/>
+        </w:rPr>
+        <w:t xml:space="preserve">: </w:t>
+      </w:r>
+      <w:r>
+        <w:rPr>
+          <w:i/>
+          <w:iCs/>
+          <w:color w:val="808080" w:themeColor="background1" w:themeShade="80"/>
+        </w:rPr>
+        <w:t>All methods require interaction with an S3 Storage bucket. For more info</w:t>
+      </w:r>
+      <w:r>
+        <w:rPr>
+          <w:i/>
+          <w:iCs/>
+          <w:color w:val="808080" w:themeColor="background1" w:themeShade="80"/>
+        </w:rPr>
+        <w:t xml:space="preserve">: </w:t>
+      </w:r>
+      <w:hyperlink r:id="rId13" w:history="1">
+        <w:r>
+          <w:rPr>
+            <w:rStyle w:val="Hyperlink"/>
+            <w:i/>
+            <w:iCs/>
+            <w:color w:val="5B9BD5" w:themeColor="accent1"/>
+          </w:rPr>
+          <w:t>Amazon S3</w:t>
+        </w:r>
+      </w:hyperlink>
+    </w:p>
+    <w:p>
+      <w:pPr>
+        <w:pStyle w:val="ListParagraph"/>
+        <w:ind w:left="1080" w:firstLine="360"/>
+        <w:rPr>
+          <w:rStyle w:val="Emphasis"/>
+          <w:b w:val="0"/>
+          <w:i/>
+          <w:color w:val="808080" w:themeColor="background1" w:themeShade="80"/>
+        </w:rPr>
+      </w:pPr>
+    </w:p>
+    <w:p>
+      <w:pPr>
+        <w:pStyle w:val="ListParagraph"/>
+        <w:numPr>
+          <w:ilvl w:val="1"/>
+          <w:numId w:val="34"/>
+        </w:numPr>
+        <w:ind w:firstLine="0"/>
+        <w:rPr>
+          <w:u w:val="single"/>
+        </w:rPr>
+      </w:pPr>
+      <w:r>
+        <w:rPr>
+          <w:u w:val="single"/>
+        </w:rPr>
+        <w:t xml:space="preserve">Making calls from the AWS Command Line interface or AWS SDK </w:t>
+      </w:r>
+      <w:r>
+        <w:rPr>
+          <w:u w:val="single"/>
+        </w:rPr>
+        <w:t>(example)</w:t>
+      </w:r>
+    </w:p>
+    <w:p>
+      <w:pPr>
+        <w:pStyle w:val="ListParagraph"/>
+        <w:ind w:left="1080"/>
+        <w:rPr>
+          <w:u w:val="single"/>
+        </w:rPr>
+      </w:pPr>
+      <w:bookmarkStart w:id="1" w:name="_GoBack"/>
+      <w:bookmarkEnd w:id="1"/>
+    </w:p>
+    <w:p>
+      <w:pPr>
+        <w:pStyle w:val="ListParagraph"/>
+        <w:numPr>
+          <w:ilvl w:val="2"/>
+          <w:numId w:val="34"/>
+        </w:numPr>
+        <w:ind w:firstLine="90"/>
+      </w:pPr>
+      <w:r>
+        <w:t>Create Amazon Simple Notification Service (SNS) topic.</w:t>
+      </w:r>
+    </w:p>
+    <w:p>
+      <w:pPr>
+        <w:pStyle w:val="ListParagraph"/>
+        <w:numPr>
+          <w:ilvl w:val="2"/>
+          <w:numId w:val="34"/>
+        </w:numPr>
+        <w:ind w:firstLine="90"/>
+      </w:pPr>
+      <w:r>
+        <w:t>Create Amazon SQS queue.</w:t>
+      </w:r>
+    </w:p>
+    <w:p>
+      <w:pPr>
+        <w:pStyle w:val="ListParagraph"/>
+        <w:numPr>
+          <w:ilvl w:val="2"/>
+          <w:numId w:val="34"/>
+        </w:numPr>
+        <w:ind w:firstLine="90"/>
+      </w:pPr>
+      <w:r>
+        <w:t>Give Rekognition Video permission to public status of video analysis to SNS topic.</w:t>
+      </w:r>
+    </w:p>
+    <w:p>
+      <w:pPr>
+        <w:pStyle w:val="ListParagraph"/>
+        <w:numPr>
+          <w:ilvl w:val="2"/>
+          <w:numId w:val="34"/>
+        </w:numPr>
+        <w:ind w:firstLine="90"/>
+      </w:pPr>
+      <w:r>
+        <w:t>Subscribe SQS queue to the SNS topic.</w:t>
+      </w:r>
+    </w:p>
+    <w:p>
+      <w:pPr>
+        <w:pStyle w:val="ListParagraph"/>
+        <w:numPr>
+          <w:ilvl w:val="2"/>
+          <w:numId w:val="34"/>
+        </w:numPr>
+        <w:ind w:firstLine="90"/>
+      </w:pPr>
+      <w:r>
+        <w:t>Start analysis by called StartLabelDetection function.</w:t>
+      </w:r>
+    </w:p>
+    <w:p>
+      <w:pPr>
+        <w:pStyle w:val="ListParagraph"/>
+        <w:numPr>
+          <w:ilvl w:val="2"/>
+          <w:numId w:val="34"/>
+        </w:numPr>
+        <w:ind w:firstLine="90"/>
+      </w:pPr>
+      <w:r>
+        <w:t>Get completion status from queue upon completion</w:t>
+      </w:r>
+      <w:r>
+        <w:t>.</w:t>
+      </w:r>
+    </w:p>
+    <w:p>
+      <w:pPr>
+        <w:pStyle w:val="ListParagraph"/>
+        <w:numPr>
+          <w:ilvl w:val="2"/>
+          <w:numId w:val="34"/>
+        </w:numPr>
+        <w:ind w:firstLine="90"/>
+      </w:pPr>
+      <w:r>
+        <w:t>Retrieve and display results by calling GetLabelDetection.</w:t>
+      </w:r>
+    </w:p>
+    <w:p>
+      <w:pPr>
+        <w:pStyle w:val="ListParagraph"/>
+        <w:ind w:left="2160"/>
+        <w:rPr>
+          <w:u w:val="single"/>
+        </w:rPr>
+      </w:pPr>
+    </w:p>
+    <w:p>
+      <w:pPr>
+        <w:pStyle w:val="ListParagraph"/>
+        <w:numPr>
+          <w:ilvl w:val="1"/>
+          <w:numId w:val="34"/>
+        </w:numPr>
+        <w:ind w:firstLine="0"/>
+        <w:rPr>
+          <w:u w:val="single"/>
+        </w:rPr>
+      </w:pPr>
+      <w:r>
+        <w:rPr>
+          <w:u w:val="single"/>
+        </w:rPr>
+        <w:t xml:space="preserve">Setting up a Lambda function </w:t>
+      </w:r>
+      <w:r>
+        <w:rPr>
+          <w:u w:val="single"/>
+        </w:rPr>
+        <w:t>using AWS Lambda</w:t>
+      </w:r>
+    </w:p>
+    <w:p>
+      <w:pPr>
+        <w:pStyle w:val="ListParagraph"/>
+        <w:rPr>
+          <w:u w:val="single"/>
+        </w:rPr>
+      </w:pPr>
+      <w:r>
+        <w:rPr>
+          <w:noProof/>
+          <w:u w:val="single"/>
+        </w:rPr>
+        <w:drawing>
+          <wp:anchor distT="0" distB="0" distL="114300" distR="114300" simplePos="0" relativeHeight="251668480" behindDoc="0" locked="0" layoutInCell="1" allowOverlap="1" wp14:anchorId="5F8D4979" wp14:editId="7F236C07">
+            <wp:simplePos x="0" y="0"/>
+            <wp:positionH relativeFrom="column">
+              <wp:posOffset>807720</wp:posOffset>
+            </wp:positionH>
+            <wp:positionV relativeFrom="paragraph">
+              <wp:posOffset>137160</wp:posOffset>
+            </wp:positionV>
+            <wp:extent cx="3352800" cy="4556760"/>
+            <wp:effectExtent l="0" t="0" r="0" b="0"/>
+            <wp:wrapNone/>
+            <wp:docPr id="8" name="Picture 8"/>
+            <wp:cNvGraphicFramePr>
+              <a:graphicFrameLocks xmlns:a="http://schemas.openxmlformats.org/drawingml/2006/main" noChangeAspect="1"/>
+            </wp:cNvGraphicFramePr>
+            <a:graphic xmlns:a="http://schemas.openxmlformats.org/drawingml/2006/main">
+              <a:graphicData uri="http://schemas.openxmlformats.org/drawingml/2006/picture">
+                <pic:pic xmlns:pic="http://schemas.openxmlformats.org/drawingml/2006/picture">
+                  <pic:nvPicPr>
+                    <pic:cNvPr id="0" name="Picture 5"/>
+                    <pic:cNvPicPr>
+                      <a:picLocks noChangeAspect="1" noChangeArrowheads="1"/>
+                    </pic:cNvPicPr>
+                  </pic:nvPicPr>
+                  <pic:blipFill>
+                    <a:blip r:embed="rId14">
+                      <a:extLst>
+                        <a:ext uri="{28A0092B-C50C-407E-A947-70E740481C1C}">
+                          <a14:useLocalDpi xmlns:a14="http://schemas.microsoft.com/office/drawing/2010/main" val="0"/>
+                        </a:ext>
+                      </a:extLst>
+                    </a:blip>
+                    <a:srcRect/>
+                    <a:stretch>
+                      <a:fillRect/>
+                    </a:stretch>
+                  </pic:blipFill>
+                  <pic:spPr bwMode="auto">
+                    <a:xfrm>
+                      <a:off x="0" y="0"/>
+                      <a:ext cx="3352800" cy="4556760"/>
+                    </a:xfrm>
+                    <a:prstGeom prst="rect">
+                      <a:avLst/>
+                    </a:prstGeom>
+                    <a:noFill/>
+                    <a:ln>
+                      <a:noFill/>
+                    </a:ln>
+                  </pic:spPr>
+                </pic:pic>
+              </a:graphicData>
+            </a:graphic>
+            <wp14:sizeRelH relativeFrom="page">
+              <wp14:pctWidth>0</wp14:pctWidth>
+            </wp14:sizeRelH>
+            <wp14:sizeRelV relativeFrom="page">
+              <wp14:pctHeight>0</wp14:pctHeight>
+            </wp14:sizeRelV>
+          </wp:anchor>
+        </w:drawing>
+      </w:r>
+    </w:p>
+    <w:p>
+      <w:pPr>
+        <w:rPr>
+          <w:u w:val="single"/>
+        </w:rPr>
+      </w:pPr>
+    </w:p>
+    <w:p>
+      <w:pPr>
+        <w:rPr>
+          <w:u w:val="single"/>
+        </w:rPr>
+      </w:pPr>
+    </w:p>
+    <w:p>
+      <w:pPr>
+        <w:rPr>
+          <w:u w:val="single"/>
+        </w:rPr>
+      </w:pPr>
+    </w:p>
+    <w:p>
+      <w:pPr>
+        <w:rPr>
+          <w:u w:val="single"/>
+        </w:rPr>
+      </w:pPr>
+    </w:p>
+    <w:p>
+      <w:pPr>
+        <w:rPr>
+          <w:u w:val="single"/>
+        </w:rPr>
+      </w:pPr>
+    </w:p>
+    <w:p>
+      <w:pPr>
+        <w:rPr>
+          <w:u w:val="single"/>
+        </w:rPr>
+      </w:pPr>
+    </w:p>
+    <w:p>
+      <w:pPr>
+        <w:rPr>
+          <w:u w:val="single"/>
+        </w:rPr>
+      </w:pPr>
+    </w:p>
+    <w:p>
+      <w:pPr>
+        <w:rPr>
+          <w:u w:val="single"/>
+        </w:rPr>
+      </w:pPr>
+    </w:p>
+    <w:p>
+      <w:pPr>
+        <w:rPr>
+          <w:u w:val="single"/>
+        </w:rPr>
+      </w:pPr>
+    </w:p>
+    <w:p>
+      <w:pPr>
+        <w:rPr>
+          <w:u w:val="single"/>
+        </w:rPr>
+      </w:pPr>
+    </w:p>
+    <w:p>
+      <w:pPr>
+        <w:rPr>
+          <w:u w:val="single"/>
+        </w:rPr>
+      </w:pPr>
+    </w:p>
+    <w:p>
+      <w:pPr>
+        <w:rPr>
+          <w:u w:val="single"/>
+        </w:rPr>
+      </w:pPr>
+    </w:p>
+    <w:p>
+      <w:pPr>
+        <w:pStyle w:val="ListParagraph"/>
+        <w:rPr>
+          <w:u w:val="single"/>
+        </w:rPr>
+      </w:pPr>
+    </w:p>
+    <w:p>
+      <w:pPr>
+        <w:pStyle w:val="ListParagraph"/>
+        <w:numPr>
+          <w:ilvl w:val="1"/>
+          <w:numId w:val="34"/>
+        </w:numPr>
+        <w:ind w:firstLine="0"/>
+        <w:rPr>
+          <w:u w:val="single"/>
+        </w:rPr>
+      </w:pPr>
+    </w:p>
+    <w:p>
+      <w:pPr>
+        <w:pStyle w:val="ListParagraph"/>
+        <w:ind w:left="1080"/>
+        <w:rPr>
+          <w:rStyle w:val="Emphasis"/>
+          <w:i/>
+          <w:color w:val="808080" w:themeColor="background1" w:themeShade="80"/>
+        </w:rPr>
+      </w:pPr>
+    </w:p>
+    <w:p>
+      <w:pPr>
+        <w:pStyle w:val="ListParagraph"/>
+        <w:ind w:left="1080"/>
+        <w:rPr>
+          <w:i/>
+          <w:iCs/>
+          <w:color w:val="808080" w:themeColor="background1" w:themeShade="80"/>
+        </w:rPr>
+      </w:pPr>
+    </w:p>
+    <w:p>
+      <w:pPr>
+        <w:pStyle w:val="ListParagraph"/>
         <w:rPr>
           <w:i/>
           <w:iCs/>
@@ -2021,7 +2534,6 @@
         </w:numPr>
         <w:rPr>
           <w:rStyle w:val="Emphasis"/>
-          <w:b w:val="0"/>
           <w:i/>
           <w:color w:val="808080" w:themeColor="background1" w:themeShade="80"/>
         </w:rPr>
@@ -2127,7 +2639,7 @@
         </w:rPr>
         <w:t>(</w:t>
       </w:r>
-      <w:hyperlink r:id="rId13" w:history="1">
+      <w:hyperlink r:id="rId15" w:history="1">
         <w:r>
           <w:rPr>
             <w:rStyle w:val="Hyperlink"/>
@@ -2177,7 +2689,7 @@
         </w:rPr>
         <w:t xml:space="preserve">: The label detection example contained in this repo is written in Java and uses Maven; for implementations in other languages see: </w:t>
       </w:r>
-      <w:hyperlink r:id="rId14" w:history="1">
+      <w:hyperlink r:id="rId16" w:history="1">
         <w:r>
           <w:rPr>
             <w:rStyle w:val="Hyperlink"/>
@@ -2266,7 +2778,7 @@
         </w:rPr>
         <w:t xml:space="preserve"> for account management. For more information, see </w:t>
       </w:r>
-      <w:hyperlink r:id="rId15" w:history="1">
+      <w:hyperlink r:id="rId17" w:history="1">
         <w:r>
           <w:rPr>
             <w:rStyle w:val="Hyperlink"/>
@@ -2344,9 +2856,15 @@
         <w:t>Amazon pitching Rekognition</w:t>
       </w:r>
       <w:r>
-        <w:t xml:space="preserve"> to law-enforcement agencies including the CIA, </w:t>
+        <w:t xml:space="preserve"> to law-enforcement agencies including the </w:t>
       </w:r>
-      <w:hyperlink r:id="rId16" w:history="1">
+      <w:r>
+        <w:t>FBI</w:t>
+      </w:r>
+      <w:r>
+        <w:t xml:space="preserve">, </w:t>
+      </w:r>
+      <w:hyperlink r:id="rId18" w:history="1">
         <w:r>
           <w:rPr>
             <w:rStyle w:val="Hyperlink"/>
@@ -2357,7 +2875,7 @@
       <w:r>
         <w:t xml:space="preserve">, and </w:t>
       </w:r>
-      <w:hyperlink r:id="rId17" w:history="1">
+      <w:hyperlink r:id="rId19" w:history="1">
         <w:r>
           <w:rPr>
             <w:rStyle w:val="Hyperlink"/>
@@ -2366,7 +2884,7 @@
         </w:r>
       </w:hyperlink>
       <w:r>
-        <w:t xml:space="preserve"> around the country. </w:t>
+        <w:t xml:space="preserve"> around the country.</w:t>
       </w:r>
     </w:p>
     <w:p>
@@ -2388,7 +2906,7 @@
           <w:tab w:val="left" w:pos="3390"/>
         </w:tabs>
       </w:pPr>
-      <w:hyperlink r:id="rId18" w:history="1">
+      <w:hyperlink r:id="rId20" w:history="1">
         <w:r>
           <w:rPr>
             <w:rStyle w:val="Hyperlink"/>
@@ -2436,21 +2954,14 @@
         <w:t xml:space="preserve"> (</w:t>
       </w:r>
       <w:r>
-        <w:t xml:space="preserve">presentation by Joy </w:t>
+        <w:t>presentation by Joy Buolamwini</w:t>
       </w:r>
-      <w:proofErr w:type="spellStart"/>
-      <w:r>
-        <w:t>Buolamwini</w:t>
-      </w:r>
-      <w:proofErr w:type="spellEnd"/>
       <w:r>
         <w:t xml:space="preserve">, </w:t>
       </w:r>
-      <w:proofErr w:type="spellStart"/>
       <w:r>
-        <w:t>Youtube</w:t>
+        <w:t>YouTube</w:t>
       </w:r>
-      <w:proofErr w:type="spellEnd"/>
       <w:r>
         <w:t xml:space="preserve"> – Wired UK</w:t>
       </w:r>
@@ -2466,46 +2977,12 @@
         <w:tabs>
           <w:tab w:val="left" w:pos="3390"/>
         </w:tabs>
-      </w:pPr>
-      <w:r>
-        <w:t xml:space="preserve">                  </w:t>
-      </w:r>
-      <w:r>
-        <w:t xml:space="preserve">Can we trust </w:t>
-      </w:r>
-      <w:r>
-        <w:t>that new fac</w:t>
-      </w:r>
-      <w:r>
-        <w:t xml:space="preserve">ial analysis </w:t>
-      </w:r>
-      <w:r>
-        <w:t>techniques will not repeat mistakes of the past?</w:t>
-      </w:r>
-    </w:p>
-    <w:p>
-      <w:pPr>
-        <w:tabs>
-          <w:tab w:val="left" w:pos="3390"/>
-        </w:tabs>
-      </w:pPr>
-    </w:p>
-    <w:p>
-      <w:pPr>
-        <w:pStyle w:val="ListParagraph"/>
-        <w:numPr>
-          <w:ilvl w:val="0"/>
-          <w:numId w:val="40"/>
-        </w:numPr>
-        <w:tabs>
-          <w:tab w:val="left" w:pos="3390"/>
-        </w:tabs>
+        <w:ind w:left="1080"/>
       </w:pPr>
       <w:r>
         <w:rPr>
           <w:b/>
           <w:bCs/>
-          <w:u w:val="single"/>
         </w:rPr>
         <w:t>Q</w:t>
       </w:r>
@@ -2520,27 +2997,26 @@
         <w:t xml:space="preserve"> </w:t>
       </w:r>
       <w:r>
-        <w:t xml:space="preserve">Given the ubiquity of Amazon and AWS. </w:t>
+        <w:t>How c</w:t>
       </w:r>
       <w:r>
-        <w:t xml:space="preserve">Are </w:t>
+        <w:t xml:space="preserve">an we trust </w:t>
       </w:r>
-      <w:proofErr w:type="gramStart"/>
       <w:r>
-        <w:t>we as a society</w:t>
+        <w:t>that new fac</w:t>
       </w:r>
-      <w:proofErr w:type="gramEnd"/>
       <w:r>
-        <w:t xml:space="preserve"> okay with these kinds of advanced technology invading our day-to-day lives? </w:t>
+        <w:t xml:space="preserve">ial analysis </w:t>
+      </w:r>
+      <w:r>
+        <w:t>techniques will not repeat mistakes of the past?</w:t>
       </w:r>
     </w:p>
     <w:p>
       <w:pPr>
-        <w:pStyle w:val="ListParagraph"/>
         <w:tabs>
           <w:tab w:val="left" w:pos="3390"/>
         </w:tabs>
-        <w:ind w:left="1080"/>
       </w:pPr>
     </w:p>
     <w:p>
@@ -2553,12 +3029,41 @@
         <w:tabs>
           <w:tab w:val="left" w:pos="3390"/>
         </w:tabs>
+        <w:rPr>
+          <w:u w:val="single"/>
+        </w:rPr>
+      </w:pPr>
+      <w:r>
+        <w:rPr>
+          <w:u w:val="single"/>
+        </w:rPr>
+        <w:t>Final items to consider</w:t>
+      </w:r>
+    </w:p>
+    <w:p>
+      <w:pPr>
+        <w:pStyle w:val="ListParagraph"/>
+        <w:tabs>
+          <w:tab w:val="left" w:pos="3390"/>
+        </w:tabs>
+        <w:ind w:left="1080"/>
+        <w:rPr>
+          <w:u w:val="single"/>
+        </w:rPr>
+      </w:pPr>
+    </w:p>
+    <w:p>
+      <w:pPr>
+        <w:pStyle w:val="ListParagraph"/>
+        <w:tabs>
+          <w:tab w:val="left" w:pos="3390"/>
+        </w:tabs>
+        <w:ind w:left="1080"/>
       </w:pPr>
       <w:r>
         <w:rPr>
           <w:b/>
           <w:bCs/>
-          <w:u w:val="single"/>
         </w:rPr>
         <w:t>Q</w:t>
       </w:r>
@@ -2570,10 +3075,69 @@
         <w:t>:</w:t>
       </w:r>
       <w:r>
-        <w:t xml:space="preserve"> Are we as developers</w:t>
+        <w:t xml:space="preserve"> </w:t>
       </w:r>
       <w:r>
-        <w:t xml:space="preserve"> feel comfortable harnessing this kind of power?</w:t>
+        <w:t>Given the ubiquity of Amazon and AWS</w:t>
+      </w:r>
+      <w:r>
+        <w:t>,</w:t>
+      </w:r>
+      <w:r>
+        <w:t xml:space="preserve"> </w:t>
+      </w:r>
+      <w:r>
+        <w:t>a</w:t>
+      </w:r>
+      <w:r>
+        <w:t>re we as a society</w:t>
+      </w:r>
+      <w:r>
+        <w:t xml:space="preserve"> okay with these kinds of advanced technology</w:t>
+      </w:r>
+      <w:r>
+        <w:t xml:space="preserve"> further</w:t>
+      </w:r>
+      <w:r>
+        <w:t xml:space="preserve"> invading our day-to-day lives? </w:t>
+      </w:r>
+    </w:p>
+    <w:p>
+      <w:pPr>
+        <w:pStyle w:val="ListParagraph"/>
+        <w:tabs>
+          <w:tab w:val="left" w:pos="3390"/>
+        </w:tabs>
+        <w:ind w:left="1080"/>
+      </w:pPr>
+    </w:p>
+    <w:p>
+      <w:pPr>
+        <w:pStyle w:val="ListParagraph"/>
+        <w:tabs>
+          <w:tab w:val="left" w:pos="3390"/>
+        </w:tabs>
+        <w:ind w:left="1080"/>
+      </w:pPr>
+      <w:r>
+        <w:rPr>
+          <w:b/>
+          <w:bCs/>
+        </w:rPr>
+        <w:t>Q</w:t>
+      </w:r>
+      <w:r>
+        <w:rPr>
+          <w:b/>
+          <w:bCs/>
+        </w:rPr>
+        <w:t>:</w:t>
+      </w:r>
+      <w:r>
+        <w:t xml:space="preserve"> </w:t>
+      </w:r>
+      <w:r>
+        <w:t>What responsibilities do we as developers have when it comes to harnessing powerful tools such as this?</w:t>
       </w:r>
     </w:p>
     <w:p/>
@@ -2601,7 +3165,7 @@
       <w:pPr>
         <w:pStyle w:val="Heading3"/>
       </w:pPr>
-      <w:hyperlink r:id="rId19" w:history="1">
+      <w:hyperlink r:id="rId21" w:history="1">
         <w:r>
           <w:rPr>
             <w:rStyle w:val="Hyperlink"/>
@@ -2617,7 +3181,7 @@
           <w:rStyle w:val="Strong"/>
         </w:rPr>
       </w:pPr>
-      <w:hyperlink r:id="rId20" w:history="1">
+      <w:hyperlink r:id="rId22" w:history="1">
         <w:r>
           <w:rPr>
             <w:rStyle w:val="Hyperlink"/>
@@ -2633,7 +3197,7 @@
           <w:rStyle w:val="Strong"/>
         </w:rPr>
       </w:pPr>
-      <w:hyperlink r:id="rId21" w:history="1">
+      <w:hyperlink r:id="rId23" w:history="1">
         <w:r>
           <w:rPr>
             <w:rStyle w:val="Hyperlink"/>
@@ -2646,10 +3210,28 @@
       <w:pPr>
         <w:pStyle w:val="Heading3"/>
         <w:rPr>
+          <w:b/>
+          <w:bCs/>
+          <w:color w:val="2B579A" w:themeColor="accent5"/>
+        </w:rPr>
+      </w:pPr>
+      <w:hyperlink r:id="rId24" w:history="1">
+        <w:r>
+          <w:rPr>
+            <w:rStyle w:val="Hyperlink"/>
+          </w:rPr>
+          <w:t>Tutorial: Create an Amazon Rekognition Lambda Function</w:t>
+        </w:r>
+      </w:hyperlink>
+    </w:p>
+    <w:p>
+      <w:pPr>
+        <w:pStyle w:val="Heading3"/>
+        <w:rPr>
           <w:rStyle w:val="Strong"/>
         </w:rPr>
       </w:pPr>
-      <w:hyperlink r:id="rId22" w:history="1">
+      <w:hyperlink r:id="rId25" w:history="1">
         <w:r>
           <w:rPr>
             <w:rStyle w:val="Hyperlink"/>
@@ -2660,7 +3242,7 @@
     </w:p>
     <w:p/>
     <w:sectPr>
-      <w:footerReference w:type="default" r:id="rId23"/>
+      <w:footerReference w:type="default" r:id="rId26"/>
       <w:pgSz w:w="12240" w:h="15840"/>
       <w:pgMar w:top="1440" w:right="1440" w:bottom="1440" w:left="1440" w:header="288" w:footer="720" w:gutter="0"/>
       <w:pgNumType w:start="1"/>
@@ -4353,7 +4935,7 @@
   <w:abstractNum w:abstractNumId="21" w15:restartNumberingAfterBreak="0">
     <w:nsid w:val="76D23084"/>
     <w:multiLevelType w:val="hybridMultilevel"/>
-    <w:tmpl w:val="26447356"/>
+    <w:tmpl w:val="E53A7E52"/>
     <w:lvl w:ilvl="0" w:tplc="3DDC98CE">
       <w:numFmt w:val="bullet"/>
       <w:lvlText w:val="-"/>
@@ -4368,16 +4950,16 @@
         <w:sz w:val="24"/>
       </w:rPr>
     </w:lvl>
-    <w:lvl w:ilvl="1" w:tplc="04090003">
+    <w:lvl w:ilvl="1" w:tplc="0409000F">
       <w:start w:val="1"/>
-      <w:numFmt w:val="bullet"/>
-      <w:lvlText w:val="o"/>
+      <w:numFmt w:val="decimal"/>
+      <w:lvlText w:val="%2."/>
       <w:lvlJc w:val="left"/>
       <w:pPr>
         <w:ind w:left="1800" w:hanging="360"/>
       </w:pPr>
       <w:rPr>
-        <w:rFonts w:ascii="Courier New" w:hAnsi="Courier New" w:cs="Courier New" w:hint="default"/>
+        <w:rFonts w:hint="default"/>
       </w:rPr>
     </w:lvl>
     <w:lvl w:ilvl="2" w:tplc="04090005" w:tentative="1">
@@ -30385,7 +30967,7 @@
 </file>
 
 <file path=customXml/itemProps1.xml><?xml version="1.0" encoding="utf-8"?>
-<ds:datastoreItem xmlns:ds="http://schemas.openxmlformats.org/officeDocument/2006/customXml" ds:itemID="{09776C5C-3DFE-4B70-A502-982ADD857799}">
+<ds:datastoreItem xmlns:ds="http://schemas.openxmlformats.org/officeDocument/2006/customXml" ds:itemID="{014CFDB4-C9C9-4F6E-A82D-9CC825EBB79B}">
   <ds:schemaRefs>
     <ds:schemaRef ds:uri="http://schemas.openxmlformats.org/officeDocument/2006/bibliography"/>
   </ds:schemaRefs>

</xml_diff>